<commit_message>
Alteração Nota de Liberação
</commit_message>
<xml_diff>
--- a/Nota de Liberação.docx
+++ b/Nota de Liberação.docx
@@ -152,6 +152,21 @@
     </w:p>
     <w:p>
       <w:pPr>
+        <w:pStyle w:val="PargrafodaLista"/>
+        <w:numPr>
+          <w:ilvl w:val="0"/>
+          <w:numId w:val="17"/>
+        </w:numPr>
+        <w:ind w:left="567"/>
+      </w:pPr>
+      <w:r>
+        <w:t>Visão geral (Saldo) das contas.</w:t>
+      </w:r>
+      <w:bookmarkStart w:id="0" w:name="_GoBack"/>
+      <w:bookmarkEnd w:id="0"/>
+    </w:p>
+    <w:p>
+      <w:pPr>
         <w:pStyle w:val="Ttulo2"/>
         <w:numPr>
           <w:ilvl w:val="0"/>
@@ -202,8 +217,6 @@
       <w:r>
         <w:t>Lançamento de imagens como anexo, não está salvando no banco de dados.</w:t>
       </w:r>
-      <w:bookmarkStart w:id="0" w:name="_GoBack"/>
-      <w:bookmarkEnd w:id="0"/>
     </w:p>
     <w:p>
       <w:pPr>
@@ -589,6 +602,7 @@
           </w:tcPr>
           <w:p>
             <w:r>
+              <w:lastRenderedPageBreak/>
               <w:t>Versões</w:t>
             </w:r>
           </w:p>
@@ -778,79 +792,206 @@
         <w:color w:val="808080" w:themeColor="background1" w:themeShade="80"/>
         <w:lang w:eastAsia="pt-BR"/>
       </w:rPr>
-      <w:pict>
-        <v:rect id="Rectangle 70" o:spid="_x0000_s2051" style="position:absolute;left:0;text-align:left;margin-left:464.85pt;margin-top:614.9pt;width:34.7pt;height:32.35pt;z-index:251755520;visibility:visible;mso-position-horizontal-relative:margin;mso-position-vertical-relative:margin" o:gfxdata="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" o:allowincell="f" filled="f" stroked="f">
-          <v:textbox>
-            <w:txbxContent>
-              <w:p>
-                <w:pPr>
-                  <w:jc w:val="center"/>
-                  <w:rPr>
-                    <w:b/>
-                    <w:color w:val="808080" w:themeColor="background1" w:themeShade="80"/>
-                  </w:rPr>
-                </w:pPr>
-                <w:sdt>
-                  <w:sdtPr>
-                    <w:rPr>
-                      <w:b/>
-                      <w:color w:val="808080" w:themeColor="background1" w:themeShade="80"/>
-                    </w:rPr>
-                    <w:id w:val="-2099860243"/>
-                    <w:docPartObj>
-                      <w:docPartGallery w:val="Page Numbers (Margins)"/>
-                      <w:docPartUnique/>
-                    </w:docPartObj>
-                  </w:sdtPr>
-                  <w:sdtEndPr/>
-                  <w:sdtContent>
-                    <w:r>
+      <mc:AlternateContent>
+        <mc:Choice Requires="wps">
+          <w:drawing>
+            <wp:anchor distT="0" distB="0" distL="114300" distR="114300" simplePos="0" relativeHeight="251755520" behindDoc="0" locked="0" layoutInCell="0" allowOverlap="1">
+              <wp:simplePos x="0" y="0"/>
+              <wp:positionH relativeFrom="margin">
+                <wp:posOffset>5903595</wp:posOffset>
+              </wp:positionH>
+              <wp:positionV relativeFrom="margin">
+                <wp:posOffset>7809230</wp:posOffset>
+              </wp:positionV>
+              <wp:extent cx="440690" cy="410845"/>
+              <wp:effectExtent l="0" t="0" r="0" b="8255"/>
+              <wp:wrapSquare wrapText="bothSides"/>
+              <wp:docPr id="3" name="Rectangle 70"/>
+              <wp:cNvGraphicFramePr>
+                <a:graphicFrameLocks xmlns:a="http://schemas.openxmlformats.org/drawingml/2006/main"/>
+              </wp:cNvGraphicFramePr>
+              <a:graphic xmlns:a="http://schemas.openxmlformats.org/drawingml/2006/main">
+                <a:graphicData uri="http://schemas.microsoft.com/office/word/2010/wordprocessingShape">
+                  <wps:wsp>
+                    <wps:cNvSpPr>
+                      <a:spLocks noChangeArrowheads="1"/>
+                    </wps:cNvSpPr>
+                    <wps:spPr bwMode="auto">
+                      <a:xfrm>
+                        <a:off x="0" y="0"/>
+                        <a:ext cx="440690" cy="410845"/>
+                      </a:xfrm>
+                      <a:prstGeom prst="rect">
+                        <a:avLst/>
+                      </a:prstGeom>
+                      <a:noFill/>
+                      <a:ln>
+                        <a:noFill/>
+                      </a:ln>
+                      <a:extLst>
+                        <a:ext uri="{909E8E84-426E-40dd-AFC4-6F175D3DCCD1}"/>
+                        <a:ext uri="{91240B29-F687-4f45-9708-019B960494DF}"/>
+                      </a:extLst>
+                    </wps:spPr>
+                    <wps:txbx>
+                      <w:txbxContent>
+                        <w:p>
+                          <w:pPr>
+                            <w:jc w:val="center"/>
+                            <w:rPr>
+                              <w:b/>
+                              <w:color w:val="808080" w:themeColor="background1" w:themeShade="80"/>
+                            </w:rPr>
+                          </w:pPr>
+                          <w:sdt>
+                            <w:sdtPr>
+                              <w:rPr>
+                                <w:b/>
+                                <w:color w:val="808080" w:themeColor="background1" w:themeShade="80"/>
+                              </w:rPr>
+                              <w:id w:val="-2099860243"/>
+                              <w:docPartObj>
+                                <w:docPartGallery w:val="Page Numbers (Margins)"/>
+                                <w:docPartUnique/>
+                              </w:docPartObj>
+                            </w:sdtPr>
+                            <w:sdtEndPr/>
+                            <w:sdtContent>
+                              <w:r>
+                                <w:rPr>
+                                  <w:b/>
+                                  <w:color w:val="808080" w:themeColor="background1" w:themeShade="80"/>
+                                </w:rPr>
+                                <w:fldChar w:fldCharType="begin"/>
+                              </w:r>
+                              <w:r>
+                                <w:rPr>
+                                  <w:b/>
+                                  <w:color w:val="808080" w:themeColor="background1" w:themeShade="80"/>
+                                </w:rPr>
+                                <w:instrText xml:space="preserve"> PAGE  \* MERGEFORMAT </w:instrText>
+                              </w:r>
+                              <w:r>
+                                <w:rPr>
+                                  <w:b/>
+                                  <w:color w:val="808080" w:themeColor="background1" w:themeShade="80"/>
+                                </w:rPr>
+                                <w:fldChar w:fldCharType="separate"/>
+                              </w:r>
+                              <w:r>
+                                <w:rPr>
+                                  <w:b/>
+                                  <w:noProof/>
+                                  <w:color w:val="808080" w:themeColor="background1" w:themeShade="80"/>
+                                  <w:lang w:val="en-US"/>
+                                </w:rPr>
+                                <w:t>1</w:t>
+                              </w:r>
+                              <w:r>
+                                <w:rPr>
+                                  <w:b/>
+                                  <w:noProof/>
+                                  <w:color w:val="808080" w:themeColor="background1" w:themeShade="80"/>
+                                  <w:lang w:val="en-US"/>
+                                </w:rPr>
+                                <w:fldChar w:fldCharType="end"/>
+                              </w:r>
+                            </w:sdtContent>
+                          </w:sdt>
+                        </w:p>
+                      </w:txbxContent>
+                    </wps:txbx>
+                    <wps:bodyPr rot="0" vert="horz" wrap="square" lIns="91440" tIns="45720" rIns="91440" bIns="45720" anchor="t" anchorCtr="0" upright="1">
+                      <a:noAutofit/>
+                    </wps:bodyPr>
+                  </wps:wsp>
+                </a:graphicData>
+              </a:graphic>
+              <wp14:sizeRelH relativeFrom="page">
+                <wp14:pctWidth>0</wp14:pctWidth>
+              </wp14:sizeRelH>
+              <wp14:sizeRelV relativeFrom="page">
+                <wp14:pctHeight>0</wp14:pctHeight>
+              </wp14:sizeRelV>
+            </wp:anchor>
+          </w:drawing>
+        </mc:Choice>
+        <mc:Fallback>
+          <w:pict>
+            <v:rect id="Rectangle 70" o:spid="_x0000_s1026" style="position:absolute;left:0;text-align:left;margin-left:464.85pt;margin-top:614.9pt;width:34.7pt;height:32.35pt;z-index:251755520;visibility:visible;mso-wrap-style:square;mso-width-percent:0;mso-height-percent:0;mso-wrap-distance-left:9pt;mso-wrap-distance-top:0;mso-wrap-distance-right:9pt;mso-wrap-distance-bottom:0;mso-position-horizontal:absolute;mso-position-horizontal-relative:margin;mso-position-vertical:absolute;mso-position-vertical-relative:margin;mso-width-percent:0;mso-height-percent:0;mso-width-relative:page;mso-height-relative:page;v-text-anchor:top" o:gfxdata="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" o:allowincell="f" filled="f" stroked="f">
+              <v:textbox>
+                <w:txbxContent>
+                  <w:p>
+                    <w:pPr>
+                      <w:jc w:val="center"/>
                       <w:rPr>
                         <w:b/>
                         <w:color w:val="808080" w:themeColor="background1" w:themeShade="80"/>
                       </w:rPr>
-                      <w:fldChar w:fldCharType="begin"/>
-                    </w:r>
-                    <w:r>
-                      <w:rPr>
-                        <w:b/>
-                        <w:color w:val="808080" w:themeColor="background1" w:themeShade="80"/>
-                      </w:rPr>
-                      <w:instrText xml:space="preserve"> PAGE  \* MERGEFORMAT </w:instrText>
-                    </w:r>
-                    <w:r>
-                      <w:rPr>
-                        <w:b/>
-                        <w:color w:val="808080" w:themeColor="background1" w:themeShade="80"/>
-                      </w:rPr>
-                      <w:fldChar w:fldCharType="separate"/>
-                    </w:r>
-                    <w:r>
-                      <w:rPr>
-                        <w:b/>
-                        <w:noProof/>
-                        <w:color w:val="808080" w:themeColor="background1" w:themeShade="80"/>
-                        <w:lang w:val="en-US"/>
-                      </w:rPr>
-                      <w:t>1</w:t>
-                    </w:r>
-                    <w:r>
-                      <w:rPr>
-                        <w:b/>
-                        <w:noProof/>
-                        <w:color w:val="808080" w:themeColor="background1" w:themeShade="80"/>
-                        <w:lang w:val="en-US"/>
-                      </w:rPr>
-                      <w:fldChar w:fldCharType="end"/>
-                    </w:r>
-                  </w:sdtContent>
-                </w:sdt>
-              </w:p>
-            </w:txbxContent>
-          </v:textbox>
-          <w10:wrap type="square" anchorx="margin" anchory="margin"/>
-        </v:rect>
-      </w:pict>
+                    </w:pPr>
+                    <w:sdt>
+                      <w:sdtPr>
+                        <w:rPr>
+                          <w:b/>
+                          <w:color w:val="808080" w:themeColor="background1" w:themeShade="80"/>
+                        </w:rPr>
+                        <w:id w:val="-2099860243"/>
+                        <w:docPartObj>
+                          <w:docPartGallery w:val="Page Numbers (Margins)"/>
+                          <w:docPartUnique/>
+                        </w:docPartObj>
+                      </w:sdtPr>
+                      <w:sdtEndPr/>
+                      <w:sdtContent>
+                        <w:r>
+                          <w:rPr>
+                            <w:b/>
+                            <w:color w:val="808080" w:themeColor="background1" w:themeShade="80"/>
+                          </w:rPr>
+                          <w:fldChar w:fldCharType="begin"/>
+                        </w:r>
+                        <w:r>
+                          <w:rPr>
+                            <w:b/>
+                            <w:color w:val="808080" w:themeColor="background1" w:themeShade="80"/>
+                          </w:rPr>
+                          <w:instrText xml:space="preserve"> PAGE  \* MERGEFORMAT </w:instrText>
+                        </w:r>
+                        <w:r>
+                          <w:rPr>
+                            <w:b/>
+                            <w:color w:val="808080" w:themeColor="background1" w:themeShade="80"/>
+                          </w:rPr>
+                          <w:fldChar w:fldCharType="separate"/>
+                        </w:r>
+                        <w:r>
+                          <w:rPr>
+                            <w:b/>
+                            <w:noProof/>
+                            <w:color w:val="808080" w:themeColor="background1" w:themeShade="80"/>
+                            <w:lang w:val="en-US"/>
+                          </w:rPr>
+                          <w:t>1</w:t>
+                        </w:r>
+                        <w:r>
+                          <w:rPr>
+                            <w:b/>
+                            <w:noProof/>
+                            <w:color w:val="808080" w:themeColor="background1" w:themeShade="80"/>
+                            <w:lang w:val="en-US"/>
+                          </w:rPr>
+                          <w:fldChar w:fldCharType="end"/>
+                        </w:r>
+                      </w:sdtContent>
+                    </w:sdt>
+                  </w:p>
+                </w:txbxContent>
+              </v:textbox>
+              <w10:wrap type="square" anchorx="margin" anchory="margin"/>
+            </v:rect>
+          </w:pict>
+        </mc:Fallback>
+      </mc:AlternateContent>
     </w:r>
     <w:r>
       <w:rPr>
@@ -859,9 +1000,84 @@
         <w:color w:val="808080" w:themeColor="background1" w:themeShade="80"/>
         <w:lang w:eastAsia="pt-BR"/>
       </w:rPr>
-      <w:pict>
-        <v:oval id="Elipse 4" o:spid="_x0000_s2050" style="position:absolute;left:0;text-align:left;margin-left:469.45pt;margin-top:-19.65pt;width:24.05pt;height:24.05pt;z-index:251754496;visibility:visible;mso-width-relative:margin;mso-height-relative:margin;v-text-anchor:middle" o:gfxdata="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" fillcolor="white [3201]" strokecolor="#7f7f7f"/>
-      </w:pict>
+      <mc:AlternateContent>
+        <mc:Choice Requires="wps">
+          <w:drawing>
+            <wp:anchor distT="0" distB="0" distL="114300" distR="114300" simplePos="0" relativeHeight="251754496" behindDoc="0" locked="0" layoutInCell="1" allowOverlap="1">
+              <wp:simplePos x="0" y="0"/>
+              <wp:positionH relativeFrom="column">
+                <wp:posOffset>5962015</wp:posOffset>
+              </wp:positionH>
+              <wp:positionV relativeFrom="paragraph">
+                <wp:posOffset>-249555</wp:posOffset>
+              </wp:positionV>
+              <wp:extent cx="305435" cy="305435"/>
+              <wp:effectExtent l="0" t="0" r="18415" b="18415"/>
+              <wp:wrapNone/>
+              <wp:docPr id="4" name="Elipse 4"/>
+              <wp:cNvGraphicFramePr>
+                <a:graphicFrameLocks xmlns:a="http://schemas.openxmlformats.org/drawingml/2006/main"/>
+              </wp:cNvGraphicFramePr>
+              <a:graphic xmlns:a="http://schemas.openxmlformats.org/drawingml/2006/main">
+                <a:graphicData uri="http://schemas.microsoft.com/office/word/2010/wordprocessingShape">
+                  <wps:wsp>
+                    <wps:cNvSpPr>
+                      <a:spLocks/>
+                    </wps:cNvSpPr>
+                    <wps:spPr>
+                      <a:xfrm>
+                        <a:off x="0" y="0"/>
+                        <a:ext cx="305435" cy="305435"/>
+                      </a:xfrm>
+                      <a:prstGeom prst="ellipse">
+                        <a:avLst/>
+                      </a:prstGeom>
+                      <a:ln w="9525">
+                        <a:solidFill>
+                          <a:srgbClr val="7F7F7F"/>
+                        </a:solidFill>
+                      </a:ln>
+                    </wps:spPr>
+                    <wps:style>
+                      <a:lnRef idx="2">
+                        <a:schemeClr val="accent6"/>
+                      </a:lnRef>
+                      <a:fillRef idx="1">
+                        <a:schemeClr val="lt1"/>
+                      </a:fillRef>
+                      <a:effectRef idx="0">
+                        <a:schemeClr val="accent6"/>
+                      </a:effectRef>
+                      <a:fontRef idx="minor">
+                        <a:schemeClr val="dk1"/>
+                      </a:fontRef>
+                    </wps:style>
+                    <wps:bodyPr rot="0" spcFirstLastPara="0" vertOverflow="overflow" horzOverflow="overflow" vert="horz" wrap="square" lIns="91440" tIns="45720" rIns="91440" bIns="45720" numCol="1" spcCol="0" rtlCol="0" fromWordArt="0" anchor="ctr" anchorCtr="0" forceAA="0" compatLnSpc="1">
+                      <a:prstTxWarp prst="textNoShape">
+                        <a:avLst/>
+                      </a:prstTxWarp>
+                      <a:noAutofit/>
+                    </wps:bodyPr>
+                  </wps:wsp>
+                </a:graphicData>
+              </a:graphic>
+              <wp14:sizeRelH relativeFrom="margin">
+                <wp14:pctWidth>0</wp14:pctWidth>
+              </wp14:sizeRelH>
+              <wp14:sizeRelV relativeFrom="margin">
+                <wp14:pctHeight>0</wp14:pctHeight>
+              </wp14:sizeRelV>
+            </wp:anchor>
+          </w:drawing>
+        </mc:Choice>
+        <mc:Fallback>
+          <w:pict>
+            <v:oval w14:anchorId="3C4BE3A4" id="Elipse 4" o:spid="_x0000_s1026" style="position:absolute;margin-left:469.45pt;margin-top:-19.65pt;width:24.05pt;height:24.05pt;z-index:251754496;visibility:visible;mso-wrap-style:square;mso-width-percent:0;mso-height-percent:0;mso-wrap-distance-left:9pt;mso-wrap-distance-top:0;mso-wrap-distance-right:9pt;mso-wrap-distance-bottom:0;mso-position-horizontal:absolute;mso-position-horizontal-relative:text;mso-position-vertical:absolute;mso-position-vertical-relative:text;mso-width-percent:0;mso-height-percent:0;mso-width-relative:margin;mso-height-relative:margin;v-text-anchor:middle" o:gfxdata="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" fillcolor="white [3201]" strokecolor="#7f7f7f">
+              <v:path arrowok="t"/>
+            </v:oval>
+          </w:pict>
+        </mc:Fallback>
+      </mc:AlternateContent>
     </w:r>
     <w:r>
       <w:rPr>
@@ -870,11 +1086,80 @@
         <w:color w:val="808080" w:themeColor="background1" w:themeShade="80"/>
         <w:lang w:eastAsia="pt-BR"/>
       </w:rPr>
-      <w:pict>
-        <v:line id="Conector reto 24" o:spid="_x0000_s2049" style="position:absolute;left:0;text-align:left;z-index:251738110;visibility:visible;mso-position-horizontal:center;mso-position-horizontal-relative:margin;mso-position-vertical-relative:margin;mso-width-relative:margin" from="0,634.45pt" to="534.6pt,634.45pt" o:gfxdata="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" strokecolor="#7f8181" strokeweight=".5pt">
-          <w10:wrap anchorx="margin" anchory="margin"/>
-        </v:line>
-      </w:pict>
+      <mc:AlternateContent>
+        <mc:Choice Requires="wps">
+          <w:drawing>
+            <wp:anchor distT="4294967295" distB="4294967295" distL="114300" distR="114300" simplePos="0" relativeHeight="251738110" behindDoc="0" locked="0" layoutInCell="1" allowOverlap="1">
+              <wp:simplePos x="0" y="0"/>
+              <wp:positionH relativeFrom="margin">
+                <wp:align>center</wp:align>
+              </wp:positionH>
+              <wp:positionV relativeFrom="margin">
+                <wp:posOffset>8057514</wp:posOffset>
+              </wp:positionV>
+              <wp:extent cx="6789420" cy="0"/>
+              <wp:effectExtent l="0" t="0" r="30480" b="19050"/>
+              <wp:wrapNone/>
+              <wp:docPr id="24" name="Conector reto 24"/>
+              <wp:cNvGraphicFramePr>
+                <a:graphicFrameLocks xmlns:a="http://schemas.openxmlformats.org/drawingml/2006/main"/>
+              </wp:cNvGraphicFramePr>
+              <a:graphic xmlns:a="http://schemas.openxmlformats.org/drawingml/2006/main">
+                <a:graphicData uri="http://schemas.microsoft.com/office/word/2010/wordprocessingShape">
+                  <wps:wsp>
+                    <wps:cNvCnPr>
+                      <a:cxnSpLocks/>
+                    </wps:cNvCnPr>
+                    <wps:spPr>
+                      <a:xfrm>
+                        <a:off x="0" y="0"/>
+                        <a:ext cx="6789420" cy="0"/>
+                      </a:xfrm>
+                      <a:prstGeom prst="line">
+                        <a:avLst/>
+                      </a:prstGeom>
+                      <a:ln w="6350">
+                        <a:solidFill>
+                          <a:srgbClr val="7F8181"/>
+                        </a:solidFill>
+                      </a:ln>
+                    </wps:spPr>
+                    <wps:style>
+                      <a:lnRef idx="1">
+                        <a:schemeClr val="accent1"/>
+                      </a:lnRef>
+                      <a:fillRef idx="0">
+                        <a:schemeClr val="accent1"/>
+                      </a:fillRef>
+                      <a:effectRef idx="0">
+                        <a:schemeClr val="accent1"/>
+                      </a:effectRef>
+                      <a:fontRef idx="minor">
+                        <a:schemeClr val="tx1"/>
+                      </a:fontRef>
+                    </wps:style>
+                    <wps:bodyPr/>
+                  </wps:wsp>
+                </a:graphicData>
+              </a:graphic>
+              <wp14:sizeRelH relativeFrom="margin">
+                <wp14:pctWidth>0</wp14:pctWidth>
+              </wp14:sizeRelH>
+              <wp14:sizeRelV relativeFrom="page">
+                <wp14:pctHeight>0</wp14:pctHeight>
+              </wp14:sizeRelV>
+            </wp:anchor>
+          </w:drawing>
+        </mc:Choice>
+        <mc:Fallback>
+          <w:pict>
+            <v:line w14:anchorId="08D822E0" id="Conector reto 24" o:spid="_x0000_s1026" style="position:absolute;z-index:251738110;visibility:visible;mso-wrap-style:square;mso-width-percent:0;mso-height-percent:0;mso-wrap-distance-left:9pt;mso-wrap-distance-top:-3e-5mm;mso-wrap-distance-right:9pt;mso-wrap-distance-bottom:-3e-5mm;mso-position-horizontal:center;mso-position-horizontal-relative:margin;mso-position-vertical:absolute;mso-position-vertical-relative:margin;mso-width-percent:0;mso-height-percent:0;mso-width-relative:margin;mso-height-relative:page" from="0,634.45pt" to="534.6pt,634.45pt" o:gfxdata="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" strokecolor="#7f8181" strokeweight=".5pt">
+              <o:lock v:ext="edit" shapetype="f"/>
+              <w10:wrap anchorx="margin" anchory="margin"/>
+            </v:line>
+          </w:pict>
+        </mc:Fallback>
+      </mc:AlternateContent>
     </w:r>
     <w:r>
       <w:rPr>
@@ -940,11 +1225,80 @@
         <w:color w:val="808080" w:themeColor="background1" w:themeShade="80"/>
         <w:lang w:eastAsia="pt-BR"/>
       </w:rPr>
-      <w:pict>
-        <v:line id="Conector reto 27" o:spid="_x0000_s2052" style="position:absolute;left:0;text-align:left;z-index:251769856;visibility:visible;mso-position-horizontal:center;mso-position-horizontal-relative:margin;mso-position-vertical-relative:margin;mso-width-relative:margin" from="0,-22.45pt" to="534.6pt,-22.45pt" o:gfxdata="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" strokecolor="#7f8181" strokeweight=".5pt">
-          <w10:wrap anchorx="margin" anchory="margin"/>
-        </v:line>
-      </w:pict>
+      <mc:AlternateContent>
+        <mc:Choice Requires="wps">
+          <w:drawing>
+            <wp:anchor distT="4294967295" distB="4294967295" distL="114300" distR="114300" simplePos="0" relativeHeight="251769856" behindDoc="0" locked="0" layoutInCell="1" allowOverlap="1">
+              <wp:simplePos x="0" y="0"/>
+              <wp:positionH relativeFrom="margin">
+                <wp:align>center</wp:align>
+              </wp:positionH>
+              <wp:positionV relativeFrom="margin">
+                <wp:posOffset>-285116</wp:posOffset>
+              </wp:positionV>
+              <wp:extent cx="6789420" cy="0"/>
+              <wp:effectExtent l="0" t="0" r="30480" b="19050"/>
+              <wp:wrapNone/>
+              <wp:docPr id="27" name="Conector reto 27"/>
+              <wp:cNvGraphicFramePr>
+                <a:graphicFrameLocks xmlns:a="http://schemas.openxmlformats.org/drawingml/2006/main"/>
+              </wp:cNvGraphicFramePr>
+              <a:graphic xmlns:a="http://schemas.openxmlformats.org/drawingml/2006/main">
+                <a:graphicData uri="http://schemas.microsoft.com/office/word/2010/wordprocessingShape">
+                  <wps:wsp>
+                    <wps:cNvCnPr>
+                      <a:cxnSpLocks/>
+                    </wps:cNvCnPr>
+                    <wps:spPr>
+                      <a:xfrm>
+                        <a:off x="0" y="0"/>
+                        <a:ext cx="6789420" cy="0"/>
+                      </a:xfrm>
+                      <a:prstGeom prst="line">
+                        <a:avLst/>
+                      </a:prstGeom>
+                      <a:ln w="6350">
+                        <a:solidFill>
+                          <a:srgbClr val="7F8181"/>
+                        </a:solidFill>
+                      </a:ln>
+                    </wps:spPr>
+                    <wps:style>
+                      <a:lnRef idx="1">
+                        <a:schemeClr val="accent1"/>
+                      </a:lnRef>
+                      <a:fillRef idx="0">
+                        <a:schemeClr val="accent1"/>
+                      </a:fillRef>
+                      <a:effectRef idx="0">
+                        <a:schemeClr val="accent1"/>
+                      </a:effectRef>
+                      <a:fontRef idx="minor">
+                        <a:schemeClr val="tx1"/>
+                      </a:fontRef>
+                    </wps:style>
+                    <wps:bodyPr/>
+                  </wps:wsp>
+                </a:graphicData>
+              </a:graphic>
+              <wp14:sizeRelH relativeFrom="margin">
+                <wp14:pctWidth>0</wp14:pctWidth>
+              </wp14:sizeRelH>
+              <wp14:sizeRelV relativeFrom="page">
+                <wp14:pctHeight>0</wp14:pctHeight>
+              </wp14:sizeRelV>
+            </wp:anchor>
+          </w:drawing>
+        </mc:Choice>
+        <mc:Fallback>
+          <w:pict>
+            <v:line w14:anchorId="05A5BDE3" id="Conector reto 27" o:spid="_x0000_s1026" style="position:absolute;z-index:251769856;visibility:visible;mso-wrap-style:square;mso-width-percent:0;mso-height-percent:0;mso-wrap-distance-left:9pt;mso-wrap-distance-top:-3e-5mm;mso-wrap-distance-right:9pt;mso-wrap-distance-bottom:-3e-5mm;mso-position-horizontal:center;mso-position-horizontal-relative:margin;mso-position-vertical:absolute;mso-position-vertical-relative:margin;mso-width-percent:0;mso-height-percent:0;mso-width-relative:margin;mso-height-relative:page" from="0,-22.45pt" to="534.6pt,-22.45pt" o:gfxdata="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" strokecolor="#7f8181" strokeweight=".5pt">
+              <o:lock v:ext="edit" shapetype="f"/>
+              <w10:wrap anchorx="margin" anchory="margin"/>
+            </v:line>
+          </w:pict>
+        </mc:Fallback>
+      </mc:AlternateContent>
     </w:r>
     <w:r>
       <w:rPr>
@@ -992,21 +1346,21 @@
         <v:path o:extrusionok="f" gradientshapeok="t" o:connecttype="rect"/>
         <o:lock v:ext="edit" aspectratio="t"/>
       </v:shapetype>
-      <v:shape id="_x0000_i1038" type="#_x0000_t75" style="width:9pt;height:9pt" o:bullet="t">
+      <v:shape id="_x0000_i1035" type="#_x0000_t75" style="width:9pt;height:9pt" o:bullet="t">
         <v:imagedata r:id="rId1" o:title="BD14693_"/>
       </v:shape>
     </w:pict>
   </w:numPicBullet>
   <w:numPicBullet w:numPicBulletId="1">
     <w:pict>
-      <v:shape id="_x0000_i1039" type="#_x0000_t75" style="width:9pt;height:9pt" o:bullet="t">
+      <v:shape id="_x0000_i1036" type="#_x0000_t75" style="width:9pt;height:9pt" o:bullet="t">
         <v:imagedata r:id="rId2" o:title="BD14655_"/>
       </v:shape>
     </w:pict>
   </w:numPicBullet>
   <w:numPicBullet w:numPicBulletId="2">
     <w:pict>
-      <v:shape id="_x0000_i1040" type="#_x0000_t75" style="width:9pt;height:9pt" o:bullet="t">
+      <v:shape id="_x0000_i1037" type="#_x0000_t75" style="width:9pt;height:9pt" o:bullet="t">
         <v:imagedata r:id="rId3" o:title="j0115836"/>
       </v:shape>
     </w:pict>
@@ -7115,24 +7469,6 @@
 </file>
 
 <file path=customXml/item1.xml><?xml version="1.0" encoding="utf-8"?>
-<p:properties xmlns:p="http://schemas.microsoft.com/office/2006/metadata/properties" xmlns:xsi="http://www.w3.org/2001/XMLSchema-instance">
-  <documentManagement>
-    <Data_x0020_da_x0020_Release xmlns="4b4083cb-c480-49aa-b5cb-909d2003b825">2011-11-21T02:00:00+00:00</Data_x0020_da_x0020_Release>
-    <Status xmlns="4b4083cb-c480-49aa-b5cb-909d2003b825">Teste</Status>
-  </documentManagement>
-</p:properties>
-</file>
-
-<file path=customXml/item2.xml><?xml version="1.0" encoding="utf-8"?>
-<?mso-contentType ?>
-<FormTemplates xmlns="http://schemas.microsoft.com/sharepoint/v3/contenttype/forms">
-  <Display>DocumentLibraryForm</Display>
-  <Edit>DocumentLibraryForm</Edit>
-  <New>DocumentLibraryForm</New>
-</FormTemplates>
-</file>
-
-<file path=customXml/item3.xml><?xml version="1.0" encoding="utf-8"?>
 <ct:contentTypeSchema xmlns:ct="http://schemas.microsoft.com/office/2006/metadata/contentType" xmlns:ma="http://schemas.microsoft.com/office/2006/metadata/properties/metaAttributes" ct:_="" ma:_="" ma:contentTypeName="Documento" ma:contentTypeID="0x010100047123876DB9A6478DF54ACFD29E3135" ma:contentTypeVersion="2" ma:contentTypeDescription="Crie um novo documento." ma:contentTypeScope="" ma:versionID="961190af04d0d7fddc88551312d05917">
   <xsd:schema xmlns:xsd="http://www.w3.org/2001/XMLSchema" xmlns:p="http://schemas.microsoft.com/office/2006/metadata/properties" xmlns:ns2="4b4083cb-c480-49aa-b5cb-909d2003b825" targetNamespace="http://schemas.microsoft.com/office/2006/metadata/properties" ma:root="true" ma:fieldsID="d65c46670dd04d69637d9534b4ee52d4" ns2:_="">
     <xsd:import namespace="4b4083cb-c480-49aa-b5cb-909d2003b825"/>
@@ -7203,28 +7539,29 @@
 </ct:contentTypeSchema>
 </file>
 
+<file path=customXml/item2.xml><?xml version="1.0" encoding="utf-8"?>
+<?mso-contentType ?>
+<FormTemplates xmlns="http://schemas.microsoft.com/sharepoint/v3/contenttype/forms">
+  <Display>DocumentLibraryForm</Display>
+  <Edit>DocumentLibraryForm</Edit>
+  <New>DocumentLibraryForm</New>
+</FormTemplates>
+</file>
+
+<file path=customXml/item3.xml><?xml version="1.0" encoding="utf-8"?>
+<p:properties xmlns:p="http://schemas.microsoft.com/office/2006/metadata/properties" xmlns:xsi="http://www.w3.org/2001/XMLSchema-instance">
+  <documentManagement>
+    <Data_x0020_da_x0020_Release xmlns="4b4083cb-c480-49aa-b5cb-909d2003b825">2011-11-21T02:00:00+00:00</Data_x0020_da_x0020_Release>
+    <Status xmlns="4b4083cb-c480-49aa-b5cb-909d2003b825">Teste</Status>
+  </documentManagement>
+</p:properties>
+</file>
+
 <file path=customXml/item4.xml><?xml version="1.0" encoding="utf-8"?>
 <b:Sources xmlns:b="http://schemas.openxmlformats.org/officeDocument/2006/bibliography" xmlns="http://schemas.openxmlformats.org/officeDocument/2006/bibliography" SelectedStyle="\APA.XSL" StyleName="APA"/>
 </file>
 
 <file path=customXml/itemProps1.xml><?xml version="1.0" encoding="utf-8"?>
-<ds:datastoreItem xmlns:ds="http://schemas.openxmlformats.org/officeDocument/2006/customXml" ds:itemID="{50837CF7-C1E7-407D-A0DF-AE475E0C2F00}">
-  <ds:schemaRefs>
-    <ds:schemaRef ds:uri="http://schemas.microsoft.com/office/2006/metadata/properties"/>
-    <ds:schemaRef ds:uri="4b4083cb-c480-49aa-b5cb-909d2003b825"/>
-  </ds:schemaRefs>
-</ds:datastoreItem>
-</file>
-
-<file path=customXml/itemProps2.xml><?xml version="1.0" encoding="utf-8"?>
-<ds:datastoreItem xmlns:ds="http://schemas.openxmlformats.org/officeDocument/2006/customXml" ds:itemID="{68102610-1662-4612-8A44-38D82832B2D9}">
-  <ds:schemaRefs>
-    <ds:schemaRef ds:uri="http://schemas.microsoft.com/sharepoint/v3/contenttype/forms"/>
-  </ds:schemaRefs>
-</ds:datastoreItem>
-</file>
-
-<file path=customXml/itemProps3.xml><?xml version="1.0" encoding="utf-8"?>
 <ds:datastoreItem xmlns:ds="http://schemas.openxmlformats.org/officeDocument/2006/customXml" ds:itemID="{448818F0-7711-45DF-81B3-79069CDC2294}">
   <ds:schemaRefs>
     <ds:schemaRef ds:uri="http://schemas.microsoft.com/office/2006/metadata/contentType"/>
@@ -7241,8 +7578,25 @@
 </ds:datastoreItem>
 </file>
 
+<file path=customXml/itemProps2.xml><?xml version="1.0" encoding="utf-8"?>
+<ds:datastoreItem xmlns:ds="http://schemas.openxmlformats.org/officeDocument/2006/customXml" ds:itemID="{68102610-1662-4612-8A44-38D82832B2D9}">
+  <ds:schemaRefs>
+    <ds:schemaRef ds:uri="http://schemas.microsoft.com/sharepoint/v3/contenttype/forms"/>
+  </ds:schemaRefs>
+</ds:datastoreItem>
+</file>
+
+<file path=customXml/itemProps3.xml><?xml version="1.0" encoding="utf-8"?>
+<ds:datastoreItem xmlns:ds="http://schemas.openxmlformats.org/officeDocument/2006/customXml" ds:itemID="{50837CF7-C1E7-407D-A0DF-AE475E0C2F00}">
+  <ds:schemaRefs>
+    <ds:schemaRef ds:uri="http://schemas.microsoft.com/office/2006/metadata/properties"/>
+    <ds:schemaRef ds:uri="4b4083cb-c480-49aa-b5cb-909d2003b825"/>
+  </ds:schemaRefs>
+</ds:datastoreItem>
+</file>
+
 <file path=customXml/itemProps4.xml><?xml version="1.0" encoding="utf-8"?>
-<ds:datastoreItem xmlns:ds="http://schemas.openxmlformats.org/officeDocument/2006/customXml" ds:itemID="{4A4C261D-BC18-4C40-9223-170A97FB954C}">
+<ds:datastoreItem xmlns:ds="http://schemas.openxmlformats.org/officeDocument/2006/customXml" ds:itemID="{3CCD5211-121B-47BC-B464-BB60438F1600}">
   <ds:schemaRefs>
     <ds:schemaRef ds:uri="http://schemas.openxmlformats.org/officeDocument/2006/bibliography"/>
   </ds:schemaRefs>

</xml_diff>